<commit_message>
Thay đổi Product Backlog
Thay đổi Product Backlog
</commit_message>
<xml_diff>
--- a/[44K221.09] - [Project Proposal] - [1.0].docx
+++ b/[44K221.09] - [Project Proposal] - [1.0].docx
@@ -641,7 +641,42 @@
                 <w:rFonts w:cs="Times New Roman"/>
                 <w:szCs w:val="26"/>
               </w:rPr>
-              <w:t>12 - Aug - 2020</w:t>
+              <w:t>1</w:t>
+            </w:r>
+            <w:r>
+              <w:rPr>
+                <w:rFonts w:cs="Times New Roman"/>
+                <w:szCs w:val="26"/>
+              </w:rPr>
+              <w:t>4</w:t>
+            </w:r>
+            <w:r>
+              <w:rPr>
+                <w:rFonts w:cs="Times New Roman"/>
+                <w:szCs w:val="26"/>
+              </w:rPr>
+              <w:t xml:space="preserve"> - </w:t>
+            </w:r>
+            <w:r>
+              <w:rPr>
+                <w:rFonts w:cs="Times New Roman"/>
+                <w:szCs w:val="26"/>
+              </w:rPr>
+              <w:t>02</w:t>
+            </w:r>
+            <w:r>
+              <w:rPr>
+                <w:rFonts w:cs="Times New Roman"/>
+                <w:szCs w:val="26"/>
+              </w:rPr>
+              <w:t xml:space="preserve"> - 202</w:t>
+            </w:r>
+            <w:r>
+              <w:rPr>
+                <w:rFonts w:cs="Times New Roman"/>
+                <w:szCs w:val="26"/>
+              </w:rPr>
+              <w:t>1</w:t>
             </w:r>
           </w:p>
         </w:tc>
@@ -695,7 +730,35 @@
                 <w:rFonts w:cs="Times New Roman"/>
                 <w:szCs w:val="26"/>
               </w:rPr>
-              <w:t>15 - Dec - 2020</w:t>
+              <w:t>02</w:t>
+            </w:r>
+            <w:r>
+              <w:rPr>
+                <w:rFonts w:cs="Times New Roman"/>
+                <w:szCs w:val="26"/>
+              </w:rPr>
+              <w:t xml:space="preserve"> - </w:t>
+            </w:r>
+            <w:r>
+              <w:rPr>
+                <w:rFonts w:cs="Times New Roman"/>
+                <w:szCs w:val="26"/>
+              </w:rPr>
+              <w:t>05</w:t>
+            </w:r>
+            <w:r>
+              <w:rPr>
+                <w:rFonts w:cs="Times New Roman"/>
+                <w:szCs w:val="26"/>
+              </w:rPr>
+              <w:t>- 202</w:t>
+            </w:r>
+            <w:r>
+              <w:rPr>
+                <w:rFonts w:cs="Times New Roman"/>
+                <w:szCs w:val="26"/>
+              </w:rPr>
+              <w:t>1</w:t>
             </w:r>
           </w:p>
         </w:tc>

</xml_diff>